<commit_message>
Created basic selenium script to automate using a webpage
</commit_message>
<xml_diff>
--- a/Ian_McKechnie_A3_P2.docx
+++ b/Ian_McKechnie_A3_P2.docx
@@ -77,11 +77,19 @@
         <w:t>The benefits of automation include:</w:t>
       </w:r>
     </w:p>
-    <w:p>
-      <w:r>
-        <w:t>Reduction of testing effort – Software could be hundreds of thousands of lines long, executing them all manually takes lot of effort and time. Automating testing and creating testing suits helps reduce load on the tester</w:t>
-      </w:r>
-    </w:p>
+    <w:p/>
+    <w:p>
+      <w:r>
+        <w:t>Reduction of testing effort</w:t>
+      </w:r>
+      <w:r>
+        <w:t>:</w:t>
+      </w:r>
+      <w:r>
+        <w:t xml:space="preserve"> Software could be hundreds of thousands of lines long, executing them all manually takes lot of effort and time. Automating testing and creating testing suits helps reduce load on the tester</w:t>
+      </w:r>
+    </w:p>
+    <w:p/>
     <w:p>
       <w:r>
         <w:t xml:space="preserve">Reduces the testers’ involvement in executing tests: </w:t>
@@ -90,9 +98,52 @@
         <w:t xml:space="preserve">Automating test suites frees up the testers times to do other things. </w:t>
       </w:r>
     </w:p>
-    <w:p>
-      <w:r>
-        <w:t xml:space="preserve">Facilitates regression testing: As we know, </w:t>
+    <w:p/>
+    <w:p>
+      <w:r>
+        <w:t xml:space="preserve">Facilitates regression testing: </w:t>
+      </w:r>
+      <w:r>
+        <w:t>Regression testing is the most time-consuming process. Automating it reduces time, effort, and strain on the developer.</w:t>
+      </w:r>
+    </w:p>
+    <w:p/>
+    <w:p>
+      <w:r>
+        <w:t>Avoids human mistakes: Manually testing allows more errors. Testers may be tired or in a hurry and cut testing short so automating it makes sure testing is constant.</w:t>
+      </w:r>
+    </w:p>
+    <w:p/>
+    <w:p>
+      <w:r>
+        <w:t>Reduces overall cost of the software: Reducing the time it takes to test software lowers the cost of the man hours required to build the software. This lowers the software cost</w:t>
+      </w:r>
+    </w:p>
+    <w:p/>
+    <w:p>
+      <w:r>
+        <w:t>Simulated testing: It’s very hard to load test if you’re manually testing, but automated testing can easily test thousands and millions of concurrent users. So manual testing is useful for this.</w:t>
+      </w:r>
+    </w:p>
+    <w:p/>
+    <w:p>
+      <w:r>
+        <w:t>Internal testing: There could be a need for testing for memory leaks or coverage of testing. To check this manually is very cumbersome and time-consuming, so automating this is useful.</w:t>
+      </w:r>
+    </w:p>
+    <w:p/>
+    <w:p>
+      <w:r>
+        <w:t xml:space="preserve">Test Enablers: </w:t>
+      </w:r>
+      <w:r>
+        <w:t>Automating using stubs and drivers while development is still taking places allows more thorough and effective testing as you can test while development is still taking place.</w:t>
+      </w:r>
+    </w:p>
+    <w:p/>
+    <w:p>
+      <w:r>
+        <w:t>Test case design: Automated tools can be used to design test cases. This can guarantee better coverage than if it was to be done manually.</w:t>
       </w:r>
     </w:p>
     <w:p>
@@ -120,6 +171,60 @@
     </w:p>
     <w:p>
       <w:pPr>
+        <w:tabs>
+          <w:tab w:val="left" w:pos="7213"/>
+        </w:tabs>
+      </w:pPr>
+      <w:r>
+        <w:t xml:space="preserve">Static tools are needed because they perform Control flow analysis, Data use analysis, interface analysis, and path analysis. Control flow analysis </w:t>
+      </w:r>
+      <w:r>
+        <w:t>detects</w:t>
+      </w:r>
+      <w:r>
+        <w:t xml:space="preserve"> loops with multiple exists and entry points and unreachable code. Data use analysis detects all types of data faults in the program. Interface analysis detects all interface faults. It also detects function which are never declared and/or called and function results that are never used. Path analysis defines all possible paths through a program and unravels the programs control flow.</w:t>
+      </w:r>
+    </w:p>
+    <w:p>
+      <w:pPr>
+        <w:tabs>
+          <w:tab w:val="left" w:pos="7213"/>
+        </w:tabs>
+      </w:pPr>
+    </w:p>
+    <w:p>
+      <w:pPr>
+        <w:tabs>
+          <w:tab w:val="left" w:pos="7213"/>
+        </w:tabs>
+      </w:pPr>
+      <w:r>
+        <w:lastRenderedPageBreak/>
+        <w:t xml:space="preserve">Dynamic testing is needed </w:t>
+      </w:r>
+      <w:r>
+        <w:t xml:space="preserve">because during testing, multiple operations can be running concurrently, when this happens it can be hard to anticipate conditions and create test cases. Automated test tools can help testers capture the state of </w:t>
+      </w:r>
+      <w:r>
+        <w:t xml:space="preserve">events during the execution of a program by preserving a snapshot of the conditions. These program monitors list the number of </w:t>
+      </w:r>
+      <w:proofErr w:type="gramStart"/>
+      <w:r>
+        <w:t>time</w:t>
+      </w:r>
+      <w:proofErr w:type="gramEnd"/>
+      <w:r>
+        <w:t xml:space="preserve"> a component is called. Reports on whether a decision point has branched in all directions by providing info about branch coverage. Report summary stats on providing a high-level view of the percentage of statements, paths</w:t>
+      </w:r>
+      <w:r>
+        <w:t xml:space="preserve"> and branches that have been covered by the collective set of test cases.</w:t>
+      </w:r>
+    </w:p>
+    <w:p>
+      <w:pPr>
+        <w:tabs>
+          <w:tab w:val="left" w:pos="7213"/>
+        </w:tabs>
         <w:rPr>
           <w:b/>
           <w:bCs/>
@@ -128,27 +233,123 @@
     </w:p>
     <w:p>
       <w:pPr>
+        <w:tabs>
+          <w:tab w:val="left" w:pos="7213"/>
+        </w:tabs>
         <w:rPr>
           <w:b/>
           <w:bCs/>
         </w:rPr>
       </w:pPr>
-      <w:r>
+    </w:p>
+    <w:p>
+      <w:pPr>
         <w:rPr>
           <w:b/>
           <w:bCs/>
         </w:rPr>
-        <w:t>Q3) What is selenium, and what are the pros of Selenium</w:t>
-      </w:r>
-    </w:p>
-    <w:p>
-      <w:pPr>
+      </w:pPr>
+      <w:r>
         <w:rPr>
           <w:b/>
           <w:bCs/>
         </w:rPr>
-      </w:pPr>
-    </w:p>
+        <w:t>Q3) What is selenium, and what are the pros of Selenium</w:t>
+      </w:r>
+    </w:p>
+    <w:p>
+      <w:r>
+        <w:t xml:space="preserve">Selenium is an </w:t>
+      </w:r>
+      <w:proofErr w:type="gramStart"/>
+      <w:r>
+        <w:t>open source</w:t>
+      </w:r>
+      <w:proofErr w:type="gramEnd"/>
+      <w:r>
+        <w:t xml:space="preserve"> project that offers a range of tools and libraries for browser automation. It provides a playback tool for authoring functional tests across modern web browsers without the need for learning a test scripting language. </w:t>
+      </w:r>
+    </w:p>
+    <w:p/>
+    <w:p>
+      <w:r>
+        <w:t>The pros of Selenium</w:t>
+      </w:r>
+    </w:p>
+    <w:p>
+      <w:pPr>
+        <w:pStyle w:val="ListParagraph"/>
+        <w:numPr>
+          <w:ilvl w:val="0"/>
+          <w:numId w:val="1"/>
+        </w:numPr>
+      </w:pPr>
+      <w:r>
+        <w:t>Free and open source</w:t>
+      </w:r>
+    </w:p>
+    <w:p>
+      <w:pPr>
+        <w:pStyle w:val="ListParagraph"/>
+        <w:numPr>
+          <w:ilvl w:val="0"/>
+          <w:numId w:val="1"/>
+        </w:numPr>
+      </w:pPr>
+      <w:r>
+        <w:t>Easy to use and install</w:t>
+      </w:r>
+    </w:p>
+    <w:p>
+      <w:pPr>
+        <w:pStyle w:val="ListParagraph"/>
+        <w:numPr>
+          <w:ilvl w:val="0"/>
+          <w:numId w:val="1"/>
+        </w:numPr>
+      </w:pPr>
+      <w:r>
+        <w:t>No programming experience is required (Though HTML and DOM knowledge is needed)</w:t>
+      </w:r>
+    </w:p>
+    <w:p>
+      <w:pPr>
+        <w:pStyle w:val="ListParagraph"/>
+        <w:numPr>
+          <w:ilvl w:val="0"/>
+          <w:numId w:val="1"/>
+        </w:numPr>
+      </w:pPr>
+      <w:r>
+        <w:t>Can export tests to formats</w:t>
+      </w:r>
+    </w:p>
+    <w:p>
+      <w:pPr>
+        <w:pStyle w:val="ListParagraph"/>
+        <w:numPr>
+          <w:ilvl w:val="0"/>
+          <w:numId w:val="1"/>
+        </w:numPr>
+      </w:pPr>
+      <w:r>
+        <w:t>Has built-in help and test results reporting module</w:t>
+      </w:r>
+    </w:p>
+    <w:p>
+      <w:pPr>
+        <w:pStyle w:val="ListParagraph"/>
+        <w:numPr>
+          <w:ilvl w:val="0"/>
+          <w:numId w:val="1"/>
+        </w:numPr>
+      </w:pPr>
+      <w:r>
+        <w:t>Provides support for extensions</w:t>
+      </w:r>
+    </w:p>
+    <w:p/>
+    <w:p/>
     <w:p>
       <w:pPr>
         <w:rPr>
@@ -211,23 +412,1519 @@
           <w:b/>
           <w:bCs/>
         </w:rPr>
-        <w:t xml:space="preserve"> after inspecting a website of </w:t>
-      </w:r>
-      <w:proofErr w:type="spellStart"/>
+        <w:t xml:space="preserve"> after inspecting a website of you</w:t>
+      </w:r>
       <w:r>
         <w:rPr>
           <w:b/>
           <w:bCs/>
         </w:rPr>
-        <w:t>you</w:t>
-      </w:r>
-      <w:proofErr w:type="spellEnd"/>
+        <w:t>r</w:t>
+      </w:r>
       <w:r>
         <w:rPr>
           <w:b/>
           <w:bCs/>
         </w:rPr>
         <w:t xml:space="preserve"> choice.</w:t>
+      </w:r>
+    </w:p>
+    <w:p/>
+    <w:p>
+      <w:r>
+        <w:t>This script goes to the website “</w:t>
+      </w:r>
+      <w:proofErr w:type="spellStart"/>
+      <w:r>
+        <w:t>techwithtim</w:t>
+      </w:r>
+      <w:proofErr w:type="spellEnd"/>
+      <w:r>
+        <w:t>”, searches for the keyword test, then clicks onto the gear page.</w:t>
+      </w:r>
+    </w:p>
+    <w:p/>
+    <w:p>
+      <w:pPr>
+        <w:shd w:val="clear" w:color="auto" w:fill="1E1E1E"/>
+        <w:spacing w:line="300" w:lineRule="atLeast"/>
+        <w:rPr>
+          <w:rFonts w:ascii="Menlo" w:eastAsia="Times New Roman" w:hAnsi="Menlo" w:cs="Menlo"/>
+          <w:color w:val="D4D4D4"/>
+          <w:sz w:val="20"/>
+          <w:szCs w:val="20"/>
+        </w:rPr>
+      </w:pPr>
+      <w:r>
+        <w:rPr>
+          <w:rFonts w:ascii="Menlo" w:eastAsia="Times New Roman" w:hAnsi="Menlo" w:cs="Menlo"/>
+          <w:color w:val="C586C0"/>
+          <w:sz w:val="20"/>
+          <w:szCs w:val="20"/>
+        </w:rPr>
+        <w:t>from</w:t>
+      </w:r>
+      <w:r>
+        <w:rPr>
+          <w:rFonts w:ascii="Menlo" w:eastAsia="Times New Roman" w:hAnsi="Menlo" w:cs="Menlo"/>
+          <w:color w:val="D4D4D4"/>
+          <w:sz w:val="20"/>
+          <w:szCs w:val="20"/>
+        </w:rPr>
+        <w:t xml:space="preserve"> </w:t>
+      </w:r>
+      <w:r>
+        <w:rPr>
+          <w:rFonts w:ascii="Menlo" w:eastAsia="Times New Roman" w:hAnsi="Menlo" w:cs="Menlo"/>
+          <w:color w:val="4EC9B0"/>
+          <w:sz w:val="20"/>
+          <w:szCs w:val="20"/>
+        </w:rPr>
+        <w:t>selenium</w:t>
+      </w:r>
+      <w:r>
+        <w:rPr>
+          <w:rFonts w:ascii="Menlo" w:eastAsia="Times New Roman" w:hAnsi="Menlo" w:cs="Menlo"/>
+          <w:color w:val="D4D4D4"/>
+          <w:sz w:val="20"/>
+          <w:szCs w:val="20"/>
+        </w:rPr>
+        <w:t xml:space="preserve"> </w:t>
+      </w:r>
+      <w:r>
+        <w:rPr>
+          <w:rFonts w:ascii="Menlo" w:eastAsia="Times New Roman" w:hAnsi="Menlo" w:cs="Menlo"/>
+          <w:color w:val="C586C0"/>
+          <w:sz w:val="20"/>
+          <w:szCs w:val="20"/>
+        </w:rPr>
+        <w:t>import</w:t>
+      </w:r>
+      <w:r>
+        <w:rPr>
+          <w:rFonts w:ascii="Menlo" w:eastAsia="Times New Roman" w:hAnsi="Menlo" w:cs="Menlo"/>
+          <w:color w:val="D4D4D4"/>
+          <w:sz w:val="20"/>
+          <w:szCs w:val="20"/>
+        </w:rPr>
+        <w:t xml:space="preserve"> </w:t>
+      </w:r>
+      <w:proofErr w:type="spellStart"/>
+      <w:r>
+        <w:rPr>
+          <w:rFonts w:ascii="Menlo" w:eastAsia="Times New Roman" w:hAnsi="Menlo" w:cs="Menlo"/>
+          <w:color w:val="4EC9B0"/>
+          <w:sz w:val="20"/>
+          <w:szCs w:val="20"/>
+        </w:rPr>
+        <w:t>webdriver</w:t>
+      </w:r>
+      <w:proofErr w:type="spellEnd"/>
+    </w:p>
+    <w:p>
+      <w:pPr>
+        <w:shd w:val="clear" w:color="auto" w:fill="1E1E1E"/>
+        <w:spacing w:line="300" w:lineRule="atLeast"/>
+        <w:rPr>
+          <w:rFonts w:ascii="Menlo" w:eastAsia="Times New Roman" w:hAnsi="Menlo" w:cs="Menlo"/>
+          <w:color w:val="D4D4D4"/>
+          <w:sz w:val="20"/>
+          <w:szCs w:val="20"/>
+        </w:rPr>
+      </w:pPr>
+      <w:r>
+        <w:rPr>
+          <w:rFonts w:ascii="Menlo" w:eastAsia="Times New Roman" w:hAnsi="Menlo" w:cs="Menlo"/>
+          <w:color w:val="C586C0"/>
+          <w:sz w:val="20"/>
+          <w:szCs w:val="20"/>
+        </w:rPr>
+        <w:t>from</w:t>
+      </w:r>
+      <w:r>
+        <w:rPr>
+          <w:rFonts w:ascii="Menlo" w:eastAsia="Times New Roman" w:hAnsi="Menlo" w:cs="Menlo"/>
+          <w:color w:val="D4D4D4"/>
+          <w:sz w:val="20"/>
+          <w:szCs w:val="20"/>
+        </w:rPr>
+        <w:t xml:space="preserve"> </w:t>
+      </w:r>
+      <w:r>
+        <w:rPr>
+          <w:rFonts w:ascii="Menlo" w:eastAsia="Times New Roman" w:hAnsi="Menlo" w:cs="Menlo"/>
+          <w:color w:val="4EC9B0"/>
+          <w:sz w:val="20"/>
+          <w:szCs w:val="20"/>
+        </w:rPr>
+        <w:t>selenium</w:t>
+      </w:r>
+      <w:r>
+        <w:rPr>
+          <w:rFonts w:ascii="Menlo" w:eastAsia="Times New Roman" w:hAnsi="Menlo" w:cs="Menlo"/>
+          <w:color w:val="D4D4D4"/>
+          <w:sz w:val="20"/>
+          <w:szCs w:val="20"/>
+        </w:rPr>
+        <w:t>.</w:t>
+      </w:r>
+      <w:r>
+        <w:rPr>
+          <w:rFonts w:ascii="Menlo" w:eastAsia="Times New Roman" w:hAnsi="Menlo" w:cs="Menlo"/>
+          <w:color w:val="4EC9B0"/>
+          <w:sz w:val="20"/>
+          <w:szCs w:val="20"/>
+        </w:rPr>
+        <w:t>webdriver</w:t>
+      </w:r>
+      <w:r>
+        <w:rPr>
+          <w:rFonts w:ascii="Menlo" w:eastAsia="Times New Roman" w:hAnsi="Menlo" w:cs="Menlo"/>
+          <w:color w:val="D4D4D4"/>
+          <w:sz w:val="20"/>
+          <w:szCs w:val="20"/>
+        </w:rPr>
+        <w:t>.</w:t>
+      </w:r>
+      <w:r>
+        <w:rPr>
+          <w:rFonts w:ascii="Menlo" w:eastAsia="Times New Roman" w:hAnsi="Menlo" w:cs="Menlo"/>
+          <w:color w:val="4EC9B0"/>
+          <w:sz w:val="20"/>
+          <w:szCs w:val="20"/>
+        </w:rPr>
+        <w:t>common</w:t>
+      </w:r>
+      <w:r>
+        <w:rPr>
+          <w:rFonts w:ascii="Menlo" w:eastAsia="Times New Roman" w:hAnsi="Menlo" w:cs="Menlo"/>
+          <w:color w:val="D4D4D4"/>
+          <w:sz w:val="20"/>
+          <w:szCs w:val="20"/>
+        </w:rPr>
+        <w:t>.</w:t>
+      </w:r>
+      <w:r>
+        <w:rPr>
+          <w:rFonts w:ascii="Menlo" w:eastAsia="Times New Roman" w:hAnsi="Menlo" w:cs="Menlo"/>
+          <w:color w:val="4EC9B0"/>
+          <w:sz w:val="20"/>
+          <w:szCs w:val="20"/>
+        </w:rPr>
+        <w:t>by</w:t>
+      </w:r>
+      <w:r>
+        <w:rPr>
+          <w:rFonts w:ascii="Menlo" w:eastAsia="Times New Roman" w:hAnsi="Menlo" w:cs="Menlo"/>
+          <w:color w:val="D4D4D4"/>
+          <w:sz w:val="20"/>
+          <w:szCs w:val="20"/>
+        </w:rPr>
+        <w:t xml:space="preserve"> </w:t>
+      </w:r>
+      <w:r>
+        <w:rPr>
+          <w:rFonts w:ascii="Menlo" w:eastAsia="Times New Roman" w:hAnsi="Menlo" w:cs="Menlo"/>
+          <w:color w:val="C586C0"/>
+          <w:sz w:val="20"/>
+          <w:szCs w:val="20"/>
+        </w:rPr>
+        <w:t>import</w:t>
+      </w:r>
+      <w:r>
+        <w:rPr>
+          <w:rFonts w:ascii="Menlo" w:eastAsia="Times New Roman" w:hAnsi="Menlo" w:cs="Menlo"/>
+          <w:color w:val="D4D4D4"/>
+          <w:sz w:val="20"/>
+          <w:szCs w:val="20"/>
+        </w:rPr>
+        <w:t xml:space="preserve"> </w:t>
+      </w:r>
+      <w:r>
+        <w:rPr>
+          <w:rFonts w:ascii="Menlo" w:eastAsia="Times New Roman" w:hAnsi="Menlo" w:cs="Menlo"/>
+          <w:color w:val="4EC9B0"/>
+          <w:sz w:val="20"/>
+          <w:szCs w:val="20"/>
+        </w:rPr>
+        <w:t>By</w:t>
+      </w:r>
+    </w:p>
+    <w:p>
+      <w:pPr>
+        <w:shd w:val="clear" w:color="auto" w:fill="1E1E1E"/>
+        <w:spacing w:line="300" w:lineRule="atLeast"/>
+        <w:rPr>
+          <w:rFonts w:ascii="Menlo" w:eastAsia="Times New Roman" w:hAnsi="Menlo" w:cs="Menlo"/>
+          <w:color w:val="D4D4D4"/>
+          <w:sz w:val="20"/>
+          <w:szCs w:val="20"/>
+        </w:rPr>
+      </w:pPr>
+      <w:r>
+        <w:rPr>
+          <w:rFonts w:ascii="Menlo" w:eastAsia="Times New Roman" w:hAnsi="Menlo" w:cs="Menlo"/>
+          <w:color w:val="C586C0"/>
+          <w:sz w:val="20"/>
+          <w:szCs w:val="20"/>
+        </w:rPr>
+        <w:t>from</w:t>
+      </w:r>
+      <w:r>
+        <w:rPr>
+          <w:rFonts w:ascii="Menlo" w:eastAsia="Times New Roman" w:hAnsi="Menlo" w:cs="Menlo"/>
+          <w:color w:val="D4D4D4"/>
+          <w:sz w:val="20"/>
+          <w:szCs w:val="20"/>
+        </w:rPr>
+        <w:t xml:space="preserve"> </w:t>
+      </w:r>
+      <w:proofErr w:type="spellStart"/>
+      <w:proofErr w:type="gramStart"/>
+      <w:r>
+        <w:rPr>
+          <w:rFonts w:ascii="Menlo" w:eastAsia="Times New Roman" w:hAnsi="Menlo" w:cs="Menlo"/>
+          <w:color w:val="4EC9B0"/>
+          <w:sz w:val="20"/>
+          <w:szCs w:val="20"/>
+        </w:rPr>
+        <w:t>selenium</w:t>
+      </w:r>
+      <w:r>
+        <w:rPr>
+          <w:rFonts w:ascii="Menlo" w:eastAsia="Times New Roman" w:hAnsi="Menlo" w:cs="Menlo"/>
+          <w:color w:val="D4D4D4"/>
+          <w:sz w:val="20"/>
+          <w:szCs w:val="20"/>
+        </w:rPr>
+        <w:t>.</w:t>
+      </w:r>
+      <w:r>
+        <w:rPr>
+          <w:rFonts w:ascii="Menlo" w:eastAsia="Times New Roman" w:hAnsi="Menlo" w:cs="Menlo"/>
+          <w:color w:val="4EC9B0"/>
+          <w:sz w:val="20"/>
+          <w:szCs w:val="20"/>
+        </w:rPr>
+        <w:t>webdriver</w:t>
+      </w:r>
+      <w:proofErr w:type="gramEnd"/>
+      <w:r>
+        <w:rPr>
+          <w:rFonts w:ascii="Menlo" w:eastAsia="Times New Roman" w:hAnsi="Menlo" w:cs="Menlo"/>
+          <w:color w:val="D4D4D4"/>
+          <w:sz w:val="20"/>
+          <w:szCs w:val="20"/>
+        </w:rPr>
+        <w:t>.</w:t>
+      </w:r>
+      <w:r>
+        <w:rPr>
+          <w:rFonts w:ascii="Menlo" w:eastAsia="Times New Roman" w:hAnsi="Menlo" w:cs="Menlo"/>
+          <w:color w:val="4EC9B0"/>
+          <w:sz w:val="20"/>
+          <w:szCs w:val="20"/>
+        </w:rPr>
+        <w:t>common</w:t>
+      </w:r>
+      <w:r>
+        <w:rPr>
+          <w:rFonts w:ascii="Menlo" w:eastAsia="Times New Roman" w:hAnsi="Menlo" w:cs="Menlo"/>
+          <w:color w:val="D4D4D4"/>
+          <w:sz w:val="20"/>
+          <w:szCs w:val="20"/>
+        </w:rPr>
+        <w:t>.</w:t>
+      </w:r>
+      <w:r>
+        <w:rPr>
+          <w:rFonts w:ascii="Menlo" w:eastAsia="Times New Roman" w:hAnsi="Menlo" w:cs="Menlo"/>
+          <w:color w:val="4EC9B0"/>
+          <w:sz w:val="20"/>
+          <w:szCs w:val="20"/>
+        </w:rPr>
+        <w:t>keys</w:t>
+      </w:r>
+      <w:proofErr w:type="spellEnd"/>
+      <w:r>
+        <w:rPr>
+          <w:rFonts w:ascii="Menlo" w:eastAsia="Times New Roman" w:hAnsi="Menlo" w:cs="Menlo"/>
+          <w:color w:val="D4D4D4"/>
+          <w:sz w:val="20"/>
+          <w:szCs w:val="20"/>
+        </w:rPr>
+        <w:t xml:space="preserve"> </w:t>
+      </w:r>
+      <w:r>
+        <w:rPr>
+          <w:rFonts w:ascii="Menlo" w:eastAsia="Times New Roman" w:hAnsi="Menlo" w:cs="Menlo"/>
+          <w:color w:val="C586C0"/>
+          <w:sz w:val="20"/>
+          <w:szCs w:val="20"/>
+        </w:rPr>
+        <w:t>import</w:t>
+      </w:r>
+      <w:r>
+        <w:rPr>
+          <w:rFonts w:ascii="Menlo" w:eastAsia="Times New Roman" w:hAnsi="Menlo" w:cs="Menlo"/>
+          <w:color w:val="D4D4D4"/>
+          <w:sz w:val="20"/>
+          <w:szCs w:val="20"/>
+        </w:rPr>
+        <w:t xml:space="preserve"> </w:t>
+      </w:r>
+      <w:r>
+        <w:rPr>
+          <w:rFonts w:ascii="Menlo" w:eastAsia="Times New Roman" w:hAnsi="Menlo" w:cs="Menlo"/>
+          <w:color w:val="4EC9B0"/>
+          <w:sz w:val="20"/>
+          <w:szCs w:val="20"/>
+        </w:rPr>
+        <w:t>Keys</w:t>
+      </w:r>
+    </w:p>
+    <w:p>
+      <w:pPr>
+        <w:shd w:val="clear" w:color="auto" w:fill="1E1E1E"/>
+        <w:spacing w:line="300" w:lineRule="atLeast"/>
+        <w:rPr>
+          <w:rFonts w:ascii="Menlo" w:eastAsia="Times New Roman" w:hAnsi="Menlo" w:cs="Menlo"/>
+          <w:color w:val="D4D4D4"/>
+          <w:sz w:val="20"/>
+          <w:szCs w:val="20"/>
+        </w:rPr>
+      </w:pPr>
+    </w:p>
+    <w:p>
+      <w:pPr>
+        <w:shd w:val="clear" w:color="auto" w:fill="1E1E1E"/>
+        <w:spacing w:line="300" w:lineRule="atLeast"/>
+        <w:rPr>
+          <w:rFonts w:ascii="Menlo" w:eastAsia="Times New Roman" w:hAnsi="Menlo" w:cs="Menlo"/>
+          <w:color w:val="D4D4D4"/>
+          <w:sz w:val="20"/>
+          <w:szCs w:val="20"/>
+        </w:rPr>
+      </w:pPr>
+      <w:r>
+        <w:rPr>
+          <w:rFonts w:ascii="Menlo" w:eastAsia="Times New Roman" w:hAnsi="Menlo" w:cs="Menlo"/>
+          <w:color w:val="4FC1FF"/>
+          <w:sz w:val="20"/>
+          <w:szCs w:val="20"/>
+        </w:rPr>
+        <w:t>PATH</w:t>
+      </w:r>
+      <w:r>
+        <w:rPr>
+          <w:rFonts w:ascii="Menlo" w:eastAsia="Times New Roman" w:hAnsi="Menlo" w:cs="Menlo"/>
+          <w:color w:val="D4D4D4"/>
+          <w:sz w:val="20"/>
+          <w:szCs w:val="20"/>
+        </w:rPr>
+        <w:t xml:space="preserve"> = </w:t>
+      </w:r>
+      <w:proofErr w:type="gramStart"/>
+      <w:r>
+        <w:rPr>
+          <w:rFonts w:ascii="Menlo" w:eastAsia="Times New Roman" w:hAnsi="Menlo" w:cs="Menlo"/>
+          <w:color w:val="CE9178"/>
+          <w:sz w:val="20"/>
+          <w:szCs w:val="20"/>
+        </w:rPr>
+        <w:t>"./</w:t>
+      </w:r>
+      <w:proofErr w:type="spellStart"/>
+      <w:proofErr w:type="gramEnd"/>
+      <w:r>
+        <w:rPr>
+          <w:rFonts w:ascii="Menlo" w:eastAsia="Times New Roman" w:hAnsi="Menlo" w:cs="Menlo"/>
+          <w:color w:val="CE9178"/>
+          <w:sz w:val="20"/>
+          <w:szCs w:val="20"/>
+        </w:rPr>
+        <w:t>chromedriver</w:t>
+      </w:r>
+      <w:proofErr w:type="spellEnd"/>
+      <w:r>
+        <w:rPr>
+          <w:rFonts w:ascii="Menlo" w:eastAsia="Times New Roman" w:hAnsi="Menlo" w:cs="Menlo"/>
+          <w:color w:val="CE9178"/>
+          <w:sz w:val="20"/>
+          <w:szCs w:val="20"/>
+        </w:rPr>
+        <w:t>"</w:t>
+      </w:r>
+    </w:p>
+    <w:p>
+      <w:pPr>
+        <w:shd w:val="clear" w:color="auto" w:fill="1E1E1E"/>
+        <w:spacing w:line="300" w:lineRule="atLeast"/>
+        <w:rPr>
+          <w:rFonts w:ascii="Menlo" w:eastAsia="Times New Roman" w:hAnsi="Menlo" w:cs="Menlo"/>
+          <w:color w:val="D4D4D4"/>
+          <w:sz w:val="20"/>
+          <w:szCs w:val="20"/>
+        </w:rPr>
+      </w:pPr>
+    </w:p>
+    <w:p>
+      <w:pPr>
+        <w:shd w:val="clear" w:color="auto" w:fill="1E1E1E"/>
+        <w:spacing w:line="300" w:lineRule="atLeast"/>
+        <w:rPr>
+          <w:rFonts w:ascii="Menlo" w:eastAsia="Times New Roman" w:hAnsi="Menlo" w:cs="Menlo"/>
+          <w:color w:val="D4D4D4"/>
+          <w:sz w:val="20"/>
+          <w:szCs w:val="20"/>
+        </w:rPr>
+      </w:pPr>
+      <w:r>
+        <w:rPr>
+          <w:rFonts w:ascii="Menlo" w:eastAsia="Times New Roman" w:hAnsi="Menlo" w:cs="Menlo"/>
+          <w:color w:val="569CD6"/>
+          <w:sz w:val="20"/>
+          <w:szCs w:val="20"/>
+        </w:rPr>
+        <w:t>def</w:t>
+      </w:r>
+      <w:r>
+        <w:rPr>
+          <w:rFonts w:ascii="Menlo" w:eastAsia="Times New Roman" w:hAnsi="Menlo" w:cs="Menlo"/>
+          <w:color w:val="D4D4D4"/>
+          <w:sz w:val="20"/>
+          <w:szCs w:val="20"/>
+        </w:rPr>
+        <w:t xml:space="preserve"> </w:t>
+      </w:r>
+      <w:proofErr w:type="spellStart"/>
+      <w:proofErr w:type="gramStart"/>
+      <w:r>
+        <w:rPr>
+          <w:rFonts w:ascii="Menlo" w:eastAsia="Times New Roman" w:hAnsi="Menlo" w:cs="Menlo"/>
+          <w:color w:val="DCDCAA"/>
+          <w:sz w:val="20"/>
+          <w:szCs w:val="20"/>
+        </w:rPr>
+        <w:t>automator</w:t>
+      </w:r>
+      <w:proofErr w:type="spellEnd"/>
+      <w:r>
+        <w:rPr>
+          <w:rFonts w:ascii="Menlo" w:eastAsia="Times New Roman" w:hAnsi="Menlo" w:cs="Menlo"/>
+          <w:color w:val="D4D4D4"/>
+          <w:sz w:val="20"/>
+          <w:szCs w:val="20"/>
+        </w:rPr>
+        <w:t>(</w:t>
+      </w:r>
+      <w:proofErr w:type="gramEnd"/>
+      <w:r>
+        <w:rPr>
+          <w:rFonts w:ascii="Menlo" w:eastAsia="Times New Roman" w:hAnsi="Menlo" w:cs="Menlo"/>
+          <w:color w:val="D4D4D4"/>
+          <w:sz w:val="20"/>
+          <w:szCs w:val="20"/>
+        </w:rPr>
+        <w:t>):</w:t>
+      </w:r>
+    </w:p>
+    <w:p>
+      <w:pPr>
+        <w:shd w:val="clear" w:color="auto" w:fill="1E1E1E"/>
+        <w:spacing w:line="300" w:lineRule="atLeast"/>
+        <w:rPr>
+          <w:rFonts w:ascii="Menlo" w:eastAsia="Times New Roman" w:hAnsi="Menlo" w:cs="Menlo"/>
+          <w:color w:val="D4D4D4"/>
+          <w:sz w:val="20"/>
+          <w:szCs w:val="20"/>
+        </w:rPr>
+      </w:pPr>
+      <w:r>
+        <w:rPr>
+          <w:rFonts w:ascii="Menlo" w:eastAsia="Times New Roman" w:hAnsi="Menlo" w:cs="Menlo"/>
+          <w:color w:val="D4D4D4"/>
+          <w:sz w:val="20"/>
+          <w:szCs w:val="20"/>
+        </w:rPr>
+        <w:t xml:space="preserve">    </w:t>
+      </w:r>
+      <w:r>
+        <w:rPr>
+          <w:rFonts w:ascii="Menlo" w:eastAsia="Times New Roman" w:hAnsi="Menlo" w:cs="Menlo"/>
+          <w:color w:val="9CDCFE"/>
+          <w:sz w:val="20"/>
+          <w:szCs w:val="20"/>
+        </w:rPr>
+        <w:t>driver</w:t>
+      </w:r>
+      <w:r>
+        <w:rPr>
+          <w:rFonts w:ascii="Menlo" w:eastAsia="Times New Roman" w:hAnsi="Menlo" w:cs="Menlo"/>
+          <w:color w:val="D4D4D4"/>
+          <w:sz w:val="20"/>
+          <w:szCs w:val="20"/>
+        </w:rPr>
+        <w:t xml:space="preserve"> = </w:t>
+      </w:r>
+      <w:proofErr w:type="spellStart"/>
+      <w:proofErr w:type="gramStart"/>
+      <w:r>
+        <w:rPr>
+          <w:rFonts w:ascii="Menlo" w:eastAsia="Times New Roman" w:hAnsi="Menlo" w:cs="Menlo"/>
+          <w:color w:val="4EC9B0"/>
+          <w:sz w:val="20"/>
+          <w:szCs w:val="20"/>
+        </w:rPr>
+        <w:t>webdriver</w:t>
+      </w:r>
+      <w:r>
+        <w:rPr>
+          <w:rFonts w:ascii="Menlo" w:eastAsia="Times New Roman" w:hAnsi="Menlo" w:cs="Menlo"/>
+          <w:color w:val="D4D4D4"/>
+          <w:sz w:val="20"/>
+          <w:szCs w:val="20"/>
+        </w:rPr>
+        <w:t>.</w:t>
+      </w:r>
+      <w:r>
+        <w:rPr>
+          <w:rFonts w:ascii="Menlo" w:eastAsia="Times New Roman" w:hAnsi="Menlo" w:cs="Menlo"/>
+          <w:color w:val="4EC9B0"/>
+          <w:sz w:val="20"/>
+          <w:szCs w:val="20"/>
+        </w:rPr>
+        <w:t>Chrome</w:t>
+      </w:r>
+      <w:proofErr w:type="spellEnd"/>
+      <w:proofErr w:type="gramEnd"/>
+      <w:r>
+        <w:rPr>
+          <w:rFonts w:ascii="Menlo" w:eastAsia="Times New Roman" w:hAnsi="Menlo" w:cs="Menlo"/>
+          <w:color w:val="D4D4D4"/>
+          <w:sz w:val="20"/>
+          <w:szCs w:val="20"/>
+        </w:rPr>
+        <w:t>(</w:t>
+      </w:r>
+      <w:r>
+        <w:rPr>
+          <w:rFonts w:ascii="Menlo" w:eastAsia="Times New Roman" w:hAnsi="Menlo" w:cs="Menlo"/>
+          <w:color w:val="4FC1FF"/>
+          <w:sz w:val="20"/>
+          <w:szCs w:val="20"/>
+        </w:rPr>
+        <w:t>PATH</w:t>
+      </w:r>
+      <w:r>
+        <w:rPr>
+          <w:rFonts w:ascii="Menlo" w:eastAsia="Times New Roman" w:hAnsi="Menlo" w:cs="Menlo"/>
+          <w:color w:val="D4D4D4"/>
+          <w:sz w:val="20"/>
+          <w:szCs w:val="20"/>
+        </w:rPr>
+        <w:t>)</w:t>
+      </w:r>
+    </w:p>
+    <w:p>
+      <w:pPr>
+        <w:shd w:val="clear" w:color="auto" w:fill="1E1E1E"/>
+        <w:spacing w:line="300" w:lineRule="atLeast"/>
+        <w:rPr>
+          <w:rFonts w:ascii="Menlo" w:eastAsia="Times New Roman" w:hAnsi="Menlo" w:cs="Menlo"/>
+          <w:color w:val="D4D4D4"/>
+          <w:sz w:val="20"/>
+          <w:szCs w:val="20"/>
+        </w:rPr>
+      </w:pPr>
+    </w:p>
+    <w:p>
+      <w:pPr>
+        <w:shd w:val="clear" w:color="auto" w:fill="1E1E1E"/>
+        <w:spacing w:line="300" w:lineRule="atLeast"/>
+        <w:rPr>
+          <w:rFonts w:ascii="Menlo" w:eastAsia="Times New Roman" w:hAnsi="Menlo" w:cs="Menlo"/>
+          <w:color w:val="D4D4D4"/>
+          <w:sz w:val="20"/>
+          <w:szCs w:val="20"/>
+        </w:rPr>
+      </w:pPr>
+      <w:r>
+        <w:rPr>
+          <w:rFonts w:ascii="Menlo" w:eastAsia="Times New Roman" w:hAnsi="Menlo" w:cs="Menlo"/>
+          <w:color w:val="D4D4D4"/>
+          <w:sz w:val="20"/>
+          <w:szCs w:val="20"/>
+        </w:rPr>
+        <w:t xml:space="preserve">    </w:t>
+      </w:r>
+      <w:proofErr w:type="spellStart"/>
+      <w:r>
+        <w:rPr>
+          <w:rFonts w:ascii="Menlo" w:eastAsia="Times New Roman" w:hAnsi="Menlo" w:cs="Menlo"/>
+          <w:color w:val="9CDCFE"/>
+          <w:sz w:val="20"/>
+          <w:szCs w:val="20"/>
+        </w:rPr>
+        <w:t>driver</w:t>
+      </w:r>
+      <w:r>
+        <w:rPr>
+          <w:rFonts w:ascii="Menlo" w:eastAsia="Times New Roman" w:hAnsi="Menlo" w:cs="Menlo"/>
+          <w:color w:val="D4D4D4"/>
+          <w:sz w:val="20"/>
+          <w:szCs w:val="20"/>
+        </w:rPr>
+        <w:t>.</w:t>
+      </w:r>
+      <w:r>
+        <w:rPr>
+          <w:rFonts w:ascii="Menlo" w:eastAsia="Times New Roman" w:hAnsi="Menlo" w:cs="Menlo"/>
+          <w:color w:val="DCDCAA"/>
+          <w:sz w:val="20"/>
+          <w:szCs w:val="20"/>
+        </w:rPr>
+        <w:t>get</w:t>
+      </w:r>
+      <w:proofErr w:type="spellEnd"/>
+      <w:r>
+        <w:rPr>
+          <w:rFonts w:ascii="Menlo" w:eastAsia="Times New Roman" w:hAnsi="Menlo" w:cs="Menlo"/>
+          <w:color w:val="D4D4D4"/>
+          <w:sz w:val="20"/>
+          <w:szCs w:val="20"/>
+        </w:rPr>
+        <w:t>(</w:t>
+      </w:r>
+      <w:r>
+        <w:rPr>
+          <w:rFonts w:ascii="Menlo" w:eastAsia="Times New Roman" w:hAnsi="Menlo" w:cs="Menlo"/>
+          <w:color w:val="CE9178"/>
+          <w:sz w:val="20"/>
+          <w:szCs w:val="20"/>
+        </w:rPr>
+        <w:t>"https://techwithtim.net"</w:t>
+      </w:r>
+      <w:r>
+        <w:rPr>
+          <w:rFonts w:ascii="Menlo" w:eastAsia="Times New Roman" w:hAnsi="Menlo" w:cs="Menlo"/>
+          <w:color w:val="D4D4D4"/>
+          <w:sz w:val="20"/>
+          <w:szCs w:val="20"/>
+        </w:rPr>
+        <w:t>)</w:t>
+      </w:r>
+    </w:p>
+    <w:p>
+      <w:pPr>
+        <w:shd w:val="clear" w:color="auto" w:fill="1E1E1E"/>
+        <w:spacing w:line="300" w:lineRule="atLeast"/>
+        <w:rPr>
+          <w:rFonts w:ascii="Menlo" w:eastAsia="Times New Roman" w:hAnsi="Menlo" w:cs="Menlo"/>
+          <w:color w:val="D4D4D4"/>
+          <w:sz w:val="20"/>
+          <w:szCs w:val="20"/>
+        </w:rPr>
+      </w:pPr>
+    </w:p>
+    <w:p>
+      <w:pPr>
+        <w:shd w:val="clear" w:color="auto" w:fill="1E1E1E"/>
+        <w:spacing w:line="300" w:lineRule="atLeast"/>
+        <w:rPr>
+          <w:rFonts w:ascii="Menlo" w:eastAsia="Times New Roman" w:hAnsi="Menlo" w:cs="Menlo"/>
+          <w:color w:val="D4D4D4"/>
+          <w:sz w:val="20"/>
+          <w:szCs w:val="20"/>
+        </w:rPr>
+      </w:pPr>
+      <w:r>
+        <w:rPr>
+          <w:rFonts w:ascii="Menlo" w:eastAsia="Times New Roman" w:hAnsi="Menlo" w:cs="Menlo"/>
+          <w:color w:val="D4D4D4"/>
+          <w:sz w:val="20"/>
+          <w:szCs w:val="20"/>
+        </w:rPr>
+        <w:t xml:space="preserve">    </w:t>
+      </w:r>
+      <w:r>
+        <w:rPr>
+          <w:rFonts w:ascii="Menlo" w:eastAsia="Times New Roman" w:hAnsi="Menlo" w:cs="Menlo"/>
+          <w:color w:val="DCDCAA"/>
+          <w:sz w:val="20"/>
+          <w:szCs w:val="20"/>
+        </w:rPr>
+        <w:t>print</w:t>
+      </w:r>
+      <w:r>
+        <w:rPr>
+          <w:rFonts w:ascii="Menlo" w:eastAsia="Times New Roman" w:hAnsi="Menlo" w:cs="Menlo"/>
+          <w:color w:val="D4D4D4"/>
+          <w:sz w:val="20"/>
+          <w:szCs w:val="20"/>
+        </w:rPr>
+        <w:t>(</w:t>
+      </w:r>
+      <w:proofErr w:type="spellStart"/>
+      <w:proofErr w:type="gramStart"/>
+      <w:r>
+        <w:rPr>
+          <w:rFonts w:ascii="Menlo" w:eastAsia="Times New Roman" w:hAnsi="Menlo" w:cs="Menlo"/>
+          <w:color w:val="9CDCFE"/>
+          <w:sz w:val="20"/>
+          <w:szCs w:val="20"/>
+        </w:rPr>
+        <w:t>driver</w:t>
+      </w:r>
+      <w:r>
+        <w:rPr>
+          <w:rFonts w:ascii="Menlo" w:eastAsia="Times New Roman" w:hAnsi="Menlo" w:cs="Menlo"/>
+          <w:color w:val="D4D4D4"/>
+          <w:sz w:val="20"/>
+          <w:szCs w:val="20"/>
+        </w:rPr>
+        <w:t>.</w:t>
+      </w:r>
+      <w:r>
+        <w:rPr>
+          <w:rFonts w:ascii="Menlo" w:eastAsia="Times New Roman" w:hAnsi="Menlo" w:cs="Menlo"/>
+          <w:color w:val="9CDCFE"/>
+          <w:sz w:val="20"/>
+          <w:szCs w:val="20"/>
+        </w:rPr>
+        <w:t>title</w:t>
+      </w:r>
+      <w:proofErr w:type="spellEnd"/>
+      <w:proofErr w:type="gramEnd"/>
+      <w:r>
+        <w:rPr>
+          <w:rFonts w:ascii="Menlo" w:eastAsia="Times New Roman" w:hAnsi="Menlo" w:cs="Menlo"/>
+          <w:color w:val="D4D4D4"/>
+          <w:sz w:val="20"/>
+          <w:szCs w:val="20"/>
+        </w:rPr>
+        <w:t>)</w:t>
+      </w:r>
+    </w:p>
+    <w:p>
+      <w:pPr>
+        <w:shd w:val="clear" w:color="auto" w:fill="1E1E1E"/>
+        <w:spacing w:line="300" w:lineRule="atLeast"/>
+        <w:rPr>
+          <w:rFonts w:ascii="Menlo" w:eastAsia="Times New Roman" w:hAnsi="Menlo" w:cs="Menlo"/>
+          <w:color w:val="D4D4D4"/>
+          <w:sz w:val="20"/>
+          <w:szCs w:val="20"/>
+        </w:rPr>
+      </w:pPr>
+    </w:p>
+    <w:p>
+      <w:pPr>
+        <w:shd w:val="clear" w:color="auto" w:fill="1E1E1E"/>
+        <w:spacing w:line="300" w:lineRule="atLeast"/>
+        <w:rPr>
+          <w:rFonts w:ascii="Menlo" w:eastAsia="Times New Roman" w:hAnsi="Menlo" w:cs="Menlo"/>
+          <w:color w:val="D4D4D4"/>
+          <w:sz w:val="20"/>
+          <w:szCs w:val="20"/>
+        </w:rPr>
+      </w:pPr>
+      <w:r>
+        <w:rPr>
+          <w:rFonts w:ascii="Menlo" w:eastAsia="Times New Roman" w:hAnsi="Menlo" w:cs="Menlo"/>
+          <w:color w:val="D4D4D4"/>
+          <w:sz w:val="20"/>
+          <w:szCs w:val="20"/>
+        </w:rPr>
+        <w:lastRenderedPageBreak/>
+        <w:t xml:space="preserve">    </w:t>
+      </w:r>
+      <w:r>
+        <w:rPr>
+          <w:rFonts w:ascii="Menlo" w:eastAsia="Times New Roman" w:hAnsi="Menlo" w:cs="Menlo"/>
+          <w:color w:val="9CDCFE"/>
+          <w:sz w:val="20"/>
+          <w:szCs w:val="20"/>
+        </w:rPr>
+        <w:t>search</w:t>
+      </w:r>
+      <w:r>
+        <w:rPr>
+          <w:rFonts w:ascii="Menlo" w:eastAsia="Times New Roman" w:hAnsi="Menlo" w:cs="Menlo"/>
+          <w:color w:val="D4D4D4"/>
+          <w:sz w:val="20"/>
+          <w:szCs w:val="20"/>
+        </w:rPr>
+        <w:t xml:space="preserve"> = </w:t>
+      </w:r>
+      <w:proofErr w:type="spellStart"/>
+      <w:proofErr w:type="gramStart"/>
+      <w:r>
+        <w:rPr>
+          <w:rFonts w:ascii="Menlo" w:eastAsia="Times New Roman" w:hAnsi="Menlo" w:cs="Menlo"/>
+          <w:color w:val="9CDCFE"/>
+          <w:sz w:val="20"/>
+          <w:szCs w:val="20"/>
+        </w:rPr>
+        <w:t>driver</w:t>
+      </w:r>
+      <w:r>
+        <w:rPr>
+          <w:rFonts w:ascii="Menlo" w:eastAsia="Times New Roman" w:hAnsi="Menlo" w:cs="Menlo"/>
+          <w:color w:val="D4D4D4"/>
+          <w:sz w:val="20"/>
+          <w:szCs w:val="20"/>
+        </w:rPr>
+        <w:t>.</w:t>
+      </w:r>
+      <w:r>
+        <w:rPr>
+          <w:rFonts w:ascii="Menlo" w:eastAsia="Times New Roman" w:hAnsi="Menlo" w:cs="Menlo"/>
+          <w:color w:val="DCDCAA"/>
+          <w:sz w:val="20"/>
+          <w:szCs w:val="20"/>
+        </w:rPr>
+        <w:t>find</w:t>
+      </w:r>
+      <w:proofErr w:type="gramEnd"/>
+      <w:r>
+        <w:rPr>
+          <w:rFonts w:ascii="Menlo" w:eastAsia="Times New Roman" w:hAnsi="Menlo" w:cs="Menlo"/>
+          <w:color w:val="DCDCAA"/>
+          <w:sz w:val="20"/>
+          <w:szCs w:val="20"/>
+        </w:rPr>
+        <w:t>_element</w:t>
+      </w:r>
+      <w:proofErr w:type="spellEnd"/>
+      <w:r>
+        <w:rPr>
+          <w:rFonts w:ascii="Menlo" w:eastAsia="Times New Roman" w:hAnsi="Menlo" w:cs="Menlo"/>
+          <w:color w:val="D4D4D4"/>
+          <w:sz w:val="20"/>
+          <w:szCs w:val="20"/>
+        </w:rPr>
+        <w:t>(</w:t>
+      </w:r>
+      <w:r>
+        <w:rPr>
+          <w:rFonts w:ascii="Menlo" w:eastAsia="Times New Roman" w:hAnsi="Menlo" w:cs="Menlo"/>
+          <w:color w:val="4EC9B0"/>
+          <w:sz w:val="20"/>
+          <w:szCs w:val="20"/>
+        </w:rPr>
+        <w:t>By</w:t>
+      </w:r>
+      <w:r>
+        <w:rPr>
+          <w:rFonts w:ascii="Menlo" w:eastAsia="Times New Roman" w:hAnsi="Menlo" w:cs="Menlo"/>
+          <w:color w:val="D4D4D4"/>
+          <w:sz w:val="20"/>
+          <w:szCs w:val="20"/>
+        </w:rPr>
+        <w:t>.</w:t>
+      </w:r>
+      <w:r>
+        <w:rPr>
+          <w:rFonts w:ascii="Menlo" w:eastAsia="Times New Roman" w:hAnsi="Menlo" w:cs="Menlo"/>
+          <w:color w:val="9CDCFE"/>
+          <w:sz w:val="20"/>
+          <w:szCs w:val="20"/>
+        </w:rPr>
+        <w:t>NAME</w:t>
+      </w:r>
+      <w:r>
+        <w:rPr>
+          <w:rFonts w:ascii="Menlo" w:eastAsia="Times New Roman" w:hAnsi="Menlo" w:cs="Menlo"/>
+          <w:color w:val="D4D4D4"/>
+          <w:sz w:val="20"/>
+          <w:szCs w:val="20"/>
+        </w:rPr>
+        <w:t xml:space="preserve">, </w:t>
+      </w:r>
+      <w:r>
+        <w:rPr>
+          <w:rFonts w:ascii="Menlo" w:eastAsia="Times New Roman" w:hAnsi="Menlo" w:cs="Menlo"/>
+          <w:color w:val="CE9178"/>
+          <w:sz w:val="20"/>
+          <w:szCs w:val="20"/>
+        </w:rPr>
+        <w:t>"s"</w:t>
+      </w:r>
+      <w:r>
+        <w:rPr>
+          <w:rFonts w:ascii="Menlo" w:eastAsia="Times New Roman" w:hAnsi="Menlo" w:cs="Menlo"/>
+          <w:color w:val="D4D4D4"/>
+          <w:sz w:val="20"/>
+          <w:szCs w:val="20"/>
+        </w:rPr>
+        <w:t>)</w:t>
+      </w:r>
+    </w:p>
+    <w:p>
+      <w:pPr>
+        <w:shd w:val="clear" w:color="auto" w:fill="1E1E1E"/>
+        <w:spacing w:line="300" w:lineRule="atLeast"/>
+        <w:rPr>
+          <w:rFonts w:ascii="Menlo" w:eastAsia="Times New Roman" w:hAnsi="Menlo" w:cs="Menlo"/>
+          <w:color w:val="D4D4D4"/>
+          <w:sz w:val="20"/>
+          <w:szCs w:val="20"/>
+        </w:rPr>
+      </w:pPr>
+      <w:r>
+        <w:rPr>
+          <w:rFonts w:ascii="Menlo" w:eastAsia="Times New Roman" w:hAnsi="Menlo" w:cs="Menlo"/>
+          <w:color w:val="D4D4D4"/>
+          <w:sz w:val="20"/>
+          <w:szCs w:val="20"/>
+        </w:rPr>
+        <w:t xml:space="preserve">    </w:t>
+      </w:r>
+      <w:proofErr w:type="spellStart"/>
+      <w:proofErr w:type="gramStart"/>
+      <w:r>
+        <w:rPr>
+          <w:rFonts w:ascii="Menlo" w:eastAsia="Times New Roman" w:hAnsi="Menlo" w:cs="Menlo"/>
+          <w:color w:val="9CDCFE"/>
+          <w:sz w:val="20"/>
+          <w:szCs w:val="20"/>
+        </w:rPr>
+        <w:t>search</w:t>
+      </w:r>
+      <w:r>
+        <w:rPr>
+          <w:rFonts w:ascii="Menlo" w:eastAsia="Times New Roman" w:hAnsi="Menlo" w:cs="Menlo"/>
+          <w:color w:val="D4D4D4"/>
+          <w:sz w:val="20"/>
+          <w:szCs w:val="20"/>
+        </w:rPr>
+        <w:t>.</w:t>
+      </w:r>
+      <w:r>
+        <w:rPr>
+          <w:rFonts w:ascii="Menlo" w:eastAsia="Times New Roman" w:hAnsi="Menlo" w:cs="Menlo"/>
+          <w:color w:val="DCDCAA"/>
+          <w:sz w:val="20"/>
+          <w:szCs w:val="20"/>
+        </w:rPr>
+        <w:t>send</w:t>
+      </w:r>
+      <w:proofErr w:type="gramEnd"/>
+      <w:r>
+        <w:rPr>
+          <w:rFonts w:ascii="Menlo" w:eastAsia="Times New Roman" w:hAnsi="Menlo" w:cs="Menlo"/>
+          <w:color w:val="DCDCAA"/>
+          <w:sz w:val="20"/>
+          <w:szCs w:val="20"/>
+        </w:rPr>
+        <w:t>_keys</w:t>
+      </w:r>
+      <w:proofErr w:type="spellEnd"/>
+      <w:r>
+        <w:rPr>
+          <w:rFonts w:ascii="Menlo" w:eastAsia="Times New Roman" w:hAnsi="Menlo" w:cs="Menlo"/>
+          <w:color w:val="D4D4D4"/>
+          <w:sz w:val="20"/>
+          <w:szCs w:val="20"/>
+        </w:rPr>
+        <w:t>(</w:t>
+      </w:r>
+      <w:r>
+        <w:rPr>
+          <w:rFonts w:ascii="Menlo" w:eastAsia="Times New Roman" w:hAnsi="Menlo" w:cs="Menlo"/>
+          <w:color w:val="CE9178"/>
+          <w:sz w:val="20"/>
+          <w:szCs w:val="20"/>
+        </w:rPr>
+        <w:t>"test"</w:t>
+      </w:r>
+      <w:r>
+        <w:rPr>
+          <w:rFonts w:ascii="Menlo" w:eastAsia="Times New Roman" w:hAnsi="Menlo" w:cs="Menlo"/>
+          <w:color w:val="D4D4D4"/>
+          <w:sz w:val="20"/>
+          <w:szCs w:val="20"/>
+        </w:rPr>
+        <w:t>)</w:t>
+      </w:r>
+    </w:p>
+    <w:p>
+      <w:pPr>
+        <w:shd w:val="clear" w:color="auto" w:fill="1E1E1E"/>
+        <w:spacing w:line="300" w:lineRule="atLeast"/>
+        <w:rPr>
+          <w:rFonts w:ascii="Menlo" w:eastAsia="Times New Roman" w:hAnsi="Menlo" w:cs="Menlo"/>
+          <w:color w:val="D4D4D4"/>
+          <w:sz w:val="20"/>
+          <w:szCs w:val="20"/>
+        </w:rPr>
+      </w:pPr>
+      <w:r>
+        <w:rPr>
+          <w:rFonts w:ascii="Menlo" w:eastAsia="Times New Roman" w:hAnsi="Menlo" w:cs="Menlo"/>
+          <w:color w:val="D4D4D4"/>
+          <w:sz w:val="20"/>
+          <w:szCs w:val="20"/>
+        </w:rPr>
+        <w:t xml:space="preserve">    </w:t>
+      </w:r>
+      <w:proofErr w:type="spellStart"/>
+      <w:proofErr w:type="gramStart"/>
+      <w:r>
+        <w:rPr>
+          <w:rFonts w:ascii="Menlo" w:eastAsia="Times New Roman" w:hAnsi="Menlo" w:cs="Menlo"/>
+          <w:color w:val="9CDCFE"/>
+          <w:sz w:val="20"/>
+          <w:szCs w:val="20"/>
+        </w:rPr>
+        <w:t>search</w:t>
+      </w:r>
+      <w:r>
+        <w:rPr>
+          <w:rFonts w:ascii="Menlo" w:eastAsia="Times New Roman" w:hAnsi="Menlo" w:cs="Menlo"/>
+          <w:color w:val="D4D4D4"/>
+          <w:sz w:val="20"/>
+          <w:szCs w:val="20"/>
+        </w:rPr>
+        <w:t>.</w:t>
+      </w:r>
+      <w:r>
+        <w:rPr>
+          <w:rFonts w:ascii="Menlo" w:eastAsia="Times New Roman" w:hAnsi="Menlo" w:cs="Menlo"/>
+          <w:color w:val="DCDCAA"/>
+          <w:sz w:val="20"/>
+          <w:szCs w:val="20"/>
+        </w:rPr>
+        <w:t>send</w:t>
+      </w:r>
+      <w:proofErr w:type="gramEnd"/>
+      <w:r>
+        <w:rPr>
+          <w:rFonts w:ascii="Menlo" w:eastAsia="Times New Roman" w:hAnsi="Menlo" w:cs="Menlo"/>
+          <w:color w:val="DCDCAA"/>
+          <w:sz w:val="20"/>
+          <w:szCs w:val="20"/>
+        </w:rPr>
+        <w:t>_keys</w:t>
+      </w:r>
+      <w:proofErr w:type="spellEnd"/>
+      <w:r>
+        <w:rPr>
+          <w:rFonts w:ascii="Menlo" w:eastAsia="Times New Roman" w:hAnsi="Menlo" w:cs="Menlo"/>
+          <w:color w:val="D4D4D4"/>
+          <w:sz w:val="20"/>
+          <w:szCs w:val="20"/>
+        </w:rPr>
+        <w:t>(</w:t>
+      </w:r>
+      <w:proofErr w:type="spellStart"/>
+      <w:r>
+        <w:rPr>
+          <w:rFonts w:ascii="Menlo" w:eastAsia="Times New Roman" w:hAnsi="Menlo" w:cs="Menlo"/>
+          <w:color w:val="4EC9B0"/>
+          <w:sz w:val="20"/>
+          <w:szCs w:val="20"/>
+        </w:rPr>
+        <w:t>Keys</w:t>
+      </w:r>
+      <w:r>
+        <w:rPr>
+          <w:rFonts w:ascii="Menlo" w:eastAsia="Times New Roman" w:hAnsi="Menlo" w:cs="Menlo"/>
+          <w:color w:val="D4D4D4"/>
+          <w:sz w:val="20"/>
+          <w:szCs w:val="20"/>
+        </w:rPr>
+        <w:t>.</w:t>
+      </w:r>
+      <w:r>
+        <w:rPr>
+          <w:rFonts w:ascii="Menlo" w:eastAsia="Times New Roman" w:hAnsi="Menlo" w:cs="Menlo"/>
+          <w:color w:val="9CDCFE"/>
+          <w:sz w:val="20"/>
+          <w:szCs w:val="20"/>
+        </w:rPr>
+        <w:t>RETURN</w:t>
+      </w:r>
+      <w:proofErr w:type="spellEnd"/>
+      <w:r>
+        <w:rPr>
+          <w:rFonts w:ascii="Menlo" w:eastAsia="Times New Roman" w:hAnsi="Menlo" w:cs="Menlo"/>
+          <w:color w:val="D4D4D4"/>
+          <w:sz w:val="20"/>
+          <w:szCs w:val="20"/>
+        </w:rPr>
+        <w:t>)</w:t>
+      </w:r>
+    </w:p>
+    <w:p>
+      <w:pPr>
+        <w:shd w:val="clear" w:color="auto" w:fill="1E1E1E"/>
+        <w:spacing w:line="300" w:lineRule="atLeast"/>
+        <w:rPr>
+          <w:rFonts w:ascii="Menlo" w:eastAsia="Times New Roman" w:hAnsi="Menlo" w:cs="Menlo"/>
+          <w:color w:val="D4D4D4"/>
+          <w:sz w:val="20"/>
+          <w:szCs w:val="20"/>
+        </w:rPr>
+      </w:pPr>
+    </w:p>
+    <w:p>
+      <w:pPr>
+        <w:shd w:val="clear" w:color="auto" w:fill="1E1E1E"/>
+        <w:spacing w:line="300" w:lineRule="atLeast"/>
+        <w:rPr>
+          <w:rFonts w:ascii="Menlo" w:eastAsia="Times New Roman" w:hAnsi="Menlo" w:cs="Menlo"/>
+          <w:color w:val="D4D4D4"/>
+          <w:sz w:val="20"/>
+          <w:szCs w:val="20"/>
+        </w:rPr>
+      </w:pPr>
+      <w:r>
+        <w:rPr>
+          <w:rFonts w:ascii="Menlo" w:eastAsia="Times New Roman" w:hAnsi="Menlo" w:cs="Menlo"/>
+          <w:color w:val="D4D4D4"/>
+          <w:sz w:val="20"/>
+          <w:szCs w:val="20"/>
+        </w:rPr>
+        <w:t xml:space="preserve">    </w:t>
+      </w:r>
+      <w:r>
+        <w:rPr>
+          <w:rFonts w:ascii="Menlo" w:eastAsia="Times New Roman" w:hAnsi="Menlo" w:cs="Menlo"/>
+          <w:color w:val="9CDCFE"/>
+          <w:sz w:val="20"/>
+          <w:szCs w:val="20"/>
+        </w:rPr>
+        <w:t>header</w:t>
+      </w:r>
+      <w:r>
+        <w:rPr>
+          <w:rFonts w:ascii="Menlo" w:eastAsia="Times New Roman" w:hAnsi="Menlo" w:cs="Menlo"/>
+          <w:color w:val="D4D4D4"/>
+          <w:sz w:val="20"/>
+          <w:szCs w:val="20"/>
+        </w:rPr>
+        <w:t xml:space="preserve"> = </w:t>
+      </w:r>
+      <w:proofErr w:type="spellStart"/>
+      <w:proofErr w:type="gramStart"/>
+      <w:r>
+        <w:rPr>
+          <w:rFonts w:ascii="Menlo" w:eastAsia="Times New Roman" w:hAnsi="Menlo" w:cs="Menlo"/>
+          <w:color w:val="9CDCFE"/>
+          <w:sz w:val="20"/>
+          <w:szCs w:val="20"/>
+        </w:rPr>
+        <w:t>driver</w:t>
+      </w:r>
+      <w:r>
+        <w:rPr>
+          <w:rFonts w:ascii="Menlo" w:eastAsia="Times New Roman" w:hAnsi="Menlo" w:cs="Menlo"/>
+          <w:color w:val="D4D4D4"/>
+          <w:sz w:val="20"/>
+          <w:szCs w:val="20"/>
+        </w:rPr>
+        <w:t>.</w:t>
+      </w:r>
+      <w:r>
+        <w:rPr>
+          <w:rFonts w:ascii="Menlo" w:eastAsia="Times New Roman" w:hAnsi="Menlo" w:cs="Menlo"/>
+          <w:color w:val="DCDCAA"/>
+          <w:sz w:val="20"/>
+          <w:szCs w:val="20"/>
+        </w:rPr>
+        <w:t>find</w:t>
+      </w:r>
+      <w:proofErr w:type="gramEnd"/>
+      <w:r>
+        <w:rPr>
+          <w:rFonts w:ascii="Menlo" w:eastAsia="Times New Roman" w:hAnsi="Menlo" w:cs="Menlo"/>
+          <w:color w:val="DCDCAA"/>
+          <w:sz w:val="20"/>
+          <w:szCs w:val="20"/>
+        </w:rPr>
+        <w:t>_element</w:t>
+      </w:r>
+      <w:proofErr w:type="spellEnd"/>
+      <w:r>
+        <w:rPr>
+          <w:rFonts w:ascii="Menlo" w:eastAsia="Times New Roman" w:hAnsi="Menlo" w:cs="Menlo"/>
+          <w:color w:val="D4D4D4"/>
+          <w:sz w:val="20"/>
+          <w:szCs w:val="20"/>
+        </w:rPr>
+        <w:t>(</w:t>
+      </w:r>
+      <w:r>
+        <w:rPr>
+          <w:rFonts w:ascii="Menlo" w:eastAsia="Times New Roman" w:hAnsi="Menlo" w:cs="Menlo"/>
+          <w:color w:val="4EC9B0"/>
+          <w:sz w:val="20"/>
+          <w:szCs w:val="20"/>
+        </w:rPr>
+        <w:t>By</w:t>
+      </w:r>
+      <w:r>
+        <w:rPr>
+          <w:rFonts w:ascii="Menlo" w:eastAsia="Times New Roman" w:hAnsi="Menlo" w:cs="Menlo"/>
+          <w:color w:val="D4D4D4"/>
+          <w:sz w:val="20"/>
+          <w:szCs w:val="20"/>
+        </w:rPr>
+        <w:t>.</w:t>
+      </w:r>
+      <w:r>
+        <w:rPr>
+          <w:rFonts w:ascii="Menlo" w:eastAsia="Times New Roman" w:hAnsi="Menlo" w:cs="Menlo"/>
+          <w:color w:val="9CDCFE"/>
+          <w:sz w:val="20"/>
+          <w:szCs w:val="20"/>
+        </w:rPr>
+        <w:t>ID</w:t>
+      </w:r>
+      <w:r>
+        <w:rPr>
+          <w:rFonts w:ascii="Menlo" w:eastAsia="Times New Roman" w:hAnsi="Menlo" w:cs="Menlo"/>
+          <w:color w:val="D4D4D4"/>
+          <w:sz w:val="20"/>
+          <w:szCs w:val="20"/>
+        </w:rPr>
+        <w:t xml:space="preserve">, </w:t>
+      </w:r>
+      <w:r>
+        <w:rPr>
+          <w:rFonts w:ascii="Menlo" w:eastAsia="Times New Roman" w:hAnsi="Menlo" w:cs="Menlo"/>
+          <w:color w:val="CE9178"/>
+          <w:sz w:val="20"/>
+          <w:szCs w:val="20"/>
+        </w:rPr>
+        <w:t>"menu-item-2262"</w:t>
+      </w:r>
+      <w:r>
+        <w:rPr>
+          <w:rFonts w:ascii="Menlo" w:eastAsia="Times New Roman" w:hAnsi="Menlo" w:cs="Menlo"/>
+          <w:color w:val="D4D4D4"/>
+          <w:sz w:val="20"/>
+          <w:szCs w:val="20"/>
+        </w:rPr>
+        <w:t>)</w:t>
+      </w:r>
+    </w:p>
+    <w:p>
+      <w:pPr>
+        <w:shd w:val="clear" w:color="auto" w:fill="1E1E1E"/>
+        <w:spacing w:line="300" w:lineRule="atLeast"/>
+        <w:rPr>
+          <w:rFonts w:ascii="Menlo" w:eastAsia="Times New Roman" w:hAnsi="Menlo" w:cs="Menlo"/>
+          <w:color w:val="D4D4D4"/>
+          <w:sz w:val="20"/>
+          <w:szCs w:val="20"/>
+        </w:rPr>
+      </w:pPr>
+      <w:r>
+        <w:rPr>
+          <w:rFonts w:ascii="Menlo" w:eastAsia="Times New Roman" w:hAnsi="Menlo" w:cs="Menlo"/>
+          <w:color w:val="D4D4D4"/>
+          <w:sz w:val="20"/>
+          <w:szCs w:val="20"/>
+        </w:rPr>
+        <w:t xml:space="preserve">    </w:t>
+      </w:r>
+      <w:proofErr w:type="spellStart"/>
+      <w:proofErr w:type="gramStart"/>
+      <w:r>
+        <w:rPr>
+          <w:rFonts w:ascii="Menlo" w:eastAsia="Times New Roman" w:hAnsi="Menlo" w:cs="Menlo"/>
+          <w:color w:val="9CDCFE"/>
+          <w:sz w:val="20"/>
+          <w:szCs w:val="20"/>
+        </w:rPr>
+        <w:t>header</w:t>
+      </w:r>
+      <w:r>
+        <w:rPr>
+          <w:rFonts w:ascii="Menlo" w:eastAsia="Times New Roman" w:hAnsi="Menlo" w:cs="Menlo"/>
+          <w:color w:val="D4D4D4"/>
+          <w:sz w:val="20"/>
+          <w:szCs w:val="20"/>
+        </w:rPr>
+        <w:t>.</w:t>
+      </w:r>
+      <w:r>
+        <w:rPr>
+          <w:rFonts w:ascii="Menlo" w:eastAsia="Times New Roman" w:hAnsi="Menlo" w:cs="Menlo"/>
+          <w:color w:val="DCDCAA"/>
+          <w:sz w:val="20"/>
+          <w:szCs w:val="20"/>
+        </w:rPr>
+        <w:t>click</w:t>
+      </w:r>
+      <w:proofErr w:type="spellEnd"/>
+      <w:proofErr w:type="gramEnd"/>
+      <w:r>
+        <w:rPr>
+          <w:rFonts w:ascii="Menlo" w:eastAsia="Times New Roman" w:hAnsi="Menlo" w:cs="Menlo"/>
+          <w:color w:val="D4D4D4"/>
+          <w:sz w:val="20"/>
+          <w:szCs w:val="20"/>
+        </w:rPr>
+        <w:t>()</w:t>
+      </w:r>
+    </w:p>
+    <w:p>
+      <w:pPr>
+        <w:shd w:val="clear" w:color="auto" w:fill="1E1E1E"/>
+        <w:spacing w:line="300" w:lineRule="atLeast"/>
+        <w:rPr>
+          <w:rFonts w:ascii="Menlo" w:eastAsia="Times New Roman" w:hAnsi="Menlo" w:cs="Menlo"/>
+          <w:color w:val="D4D4D4"/>
+          <w:sz w:val="20"/>
+          <w:szCs w:val="20"/>
+        </w:rPr>
+      </w:pPr>
+    </w:p>
+    <w:p>
+      <w:pPr>
+        <w:shd w:val="clear" w:color="auto" w:fill="1E1E1E"/>
+        <w:spacing w:line="300" w:lineRule="atLeast"/>
+        <w:rPr>
+          <w:rFonts w:ascii="Menlo" w:eastAsia="Times New Roman" w:hAnsi="Menlo" w:cs="Menlo"/>
+          <w:color w:val="D4D4D4"/>
+          <w:sz w:val="20"/>
+          <w:szCs w:val="20"/>
+        </w:rPr>
+      </w:pPr>
+      <w:r>
+        <w:rPr>
+          <w:rFonts w:ascii="Menlo" w:eastAsia="Times New Roman" w:hAnsi="Menlo" w:cs="Menlo"/>
+          <w:color w:val="D4D4D4"/>
+          <w:sz w:val="20"/>
+          <w:szCs w:val="20"/>
+        </w:rPr>
+        <w:t xml:space="preserve">    </w:t>
+      </w:r>
+      <w:r>
+        <w:rPr>
+          <w:rFonts w:ascii="Menlo" w:eastAsia="Times New Roman" w:hAnsi="Menlo" w:cs="Menlo"/>
+          <w:color w:val="DCDCAA"/>
+          <w:sz w:val="20"/>
+          <w:szCs w:val="20"/>
+        </w:rPr>
+        <w:t>print</w:t>
+      </w:r>
+      <w:r>
+        <w:rPr>
+          <w:rFonts w:ascii="Menlo" w:eastAsia="Times New Roman" w:hAnsi="Menlo" w:cs="Menlo"/>
+          <w:color w:val="D4D4D4"/>
+          <w:sz w:val="20"/>
+          <w:szCs w:val="20"/>
+        </w:rPr>
+        <w:t>(</w:t>
+      </w:r>
+      <w:proofErr w:type="spellStart"/>
+      <w:proofErr w:type="gramStart"/>
+      <w:r>
+        <w:rPr>
+          <w:rFonts w:ascii="Menlo" w:eastAsia="Times New Roman" w:hAnsi="Menlo" w:cs="Menlo"/>
+          <w:color w:val="9CDCFE"/>
+          <w:sz w:val="20"/>
+          <w:szCs w:val="20"/>
+        </w:rPr>
+        <w:t>driver</w:t>
+      </w:r>
+      <w:r>
+        <w:rPr>
+          <w:rFonts w:ascii="Menlo" w:eastAsia="Times New Roman" w:hAnsi="Menlo" w:cs="Menlo"/>
+          <w:color w:val="D4D4D4"/>
+          <w:sz w:val="20"/>
+          <w:szCs w:val="20"/>
+        </w:rPr>
+        <w:t>.</w:t>
+      </w:r>
+      <w:r>
+        <w:rPr>
+          <w:rFonts w:ascii="Menlo" w:eastAsia="Times New Roman" w:hAnsi="Menlo" w:cs="Menlo"/>
+          <w:color w:val="9CDCFE"/>
+          <w:sz w:val="20"/>
+          <w:szCs w:val="20"/>
+        </w:rPr>
+        <w:t>page</w:t>
+      </w:r>
+      <w:proofErr w:type="gramEnd"/>
+      <w:r>
+        <w:rPr>
+          <w:rFonts w:ascii="Menlo" w:eastAsia="Times New Roman" w:hAnsi="Menlo" w:cs="Menlo"/>
+          <w:color w:val="9CDCFE"/>
+          <w:sz w:val="20"/>
+          <w:szCs w:val="20"/>
+        </w:rPr>
+        <w:t>_source</w:t>
+      </w:r>
+      <w:proofErr w:type="spellEnd"/>
+      <w:r>
+        <w:rPr>
+          <w:rFonts w:ascii="Menlo" w:eastAsia="Times New Roman" w:hAnsi="Menlo" w:cs="Menlo"/>
+          <w:color w:val="D4D4D4"/>
+          <w:sz w:val="20"/>
+          <w:szCs w:val="20"/>
+        </w:rPr>
+        <w:t>)</w:t>
+      </w:r>
+    </w:p>
+    <w:p>
+      <w:pPr>
+        <w:shd w:val="clear" w:color="auto" w:fill="1E1E1E"/>
+        <w:spacing w:line="300" w:lineRule="atLeast"/>
+        <w:rPr>
+          <w:rFonts w:ascii="Menlo" w:eastAsia="Times New Roman" w:hAnsi="Menlo" w:cs="Menlo"/>
+          <w:color w:val="D4D4D4"/>
+          <w:sz w:val="20"/>
+          <w:szCs w:val="20"/>
+        </w:rPr>
+      </w:pPr>
+    </w:p>
+    <w:p>
+      <w:pPr>
+        <w:shd w:val="clear" w:color="auto" w:fill="1E1E1E"/>
+        <w:spacing w:line="300" w:lineRule="atLeast"/>
+        <w:rPr>
+          <w:rFonts w:ascii="Menlo" w:eastAsia="Times New Roman" w:hAnsi="Menlo" w:cs="Menlo"/>
+          <w:color w:val="D4D4D4"/>
+          <w:sz w:val="20"/>
+          <w:szCs w:val="20"/>
+        </w:rPr>
+      </w:pPr>
+      <w:proofErr w:type="spellStart"/>
+      <w:proofErr w:type="gramStart"/>
+      <w:r>
+        <w:rPr>
+          <w:rFonts w:ascii="Menlo" w:eastAsia="Times New Roman" w:hAnsi="Menlo" w:cs="Menlo"/>
+          <w:color w:val="DCDCAA"/>
+          <w:sz w:val="20"/>
+          <w:szCs w:val="20"/>
+        </w:rPr>
+        <w:t>automator</w:t>
+      </w:r>
+      <w:proofErr w:type="spellEnd"/>
+      <w:r>
+        <w:rPr>
+          <w:rFonts w:ascii="Menlo" w:eastAsia="Times New Roman" w:hAnsi="Menlo" w:cs="Menlo"/>
+          <w:color w:val="D4D4D4"/>
+          <w:sz w:val="20"/>
+          <w:szCs w:val="20"/>
+        </w:rPr>
+        <w:t>(</w:t>
+      </w:r>
+      <w:proofErr w:type="gramEnd"/>
+      <w:r>
+        <w:rPr>
+          <w:rFonts w:ascii="Menlo" w:eastAsia="Times New Roman" w:hAnsi="Menlo" w:cs="Menlo"/>
+          <w:color w:val="D4D4D4"/>
+          <w:sz w:val="20"/>
+          <w:szCs w:val="20"/>
+        </w:rPr>
+        <w:t>)</w:t>
       </w:r>
     </w:p>
     <w:p/>
@@ -239,6 +1936,127 @@
     </w:sectPr>
   </w:body>
 </w:document>
+</file>
+
+<file path=word/numbering.xml><?xml version="1.0" encoding="utf-8"?>
+<w:numbering xmlns:wpc="http://schemas.microsoft.com/office/word/2010/wordprocessingCanvas" xmlns:cx="http://schemas.microsoft.com/office/drawing/2014/chartex" xmlns:cx1="http://schemas.microsoft.com/office/drawing/2015/9/8/chartex" xmlns:cx2="http://schemas.microsoft.com/office/drawing/2015/10/21/chartex" xmlns:cx3="http://schemas.microsoft.com/office/drawing/2016/5/9/chartex" xmlns:cx4="http://schemas.microsoft.com/office/drawing/2016/5/10/chartex" xmlns:cx5="http://schemas.microsoft.com/office/drawing/2016/5/11/chartex" xmlns:cx6="http://schemas.microsoft.com/office/drawing/2016/5/12/chartex" xmlns:cx7="http://schemas.microsoft.com/office/drawing/2016/5/13/chartex" xmlns:cx8="http://schemas.microsoft.com/office/drawing/2016/5/14/chartex" xmlns:mc="http://schemas.openxmlformats.org/markup-compatibility/2006" xmlns:aink="http://schemas.microsoft.com/office/drawing/2016/ink" xmlns:am3d="http://schemas.microsoft.com/office/drawing/2017/model3d" xmlns:o="urn:schemas-microsoft-com:office:office" xmlns:oel="http://schemas.microsoft.com/office/2019/extlst" xmlns:r="http://schemas.openxmlformats.org/officeDocument/2006/relationships" xmlns:m="http://schemas.openxmlformats.org/officeDocument/2006/math" xmlns:v="urn:schemas-microsoft-com:vml" xmlns:wp14="http://schemas.microsoft.com/office/word/2010/wordprocessingDrawing" xmlns:wp="http://schemas.openxmlformats.org/drawingml/2006/wordprocessingDrawing" xmlns:w10="urn:schemas-microsoft-com:office:word" xmlns:w="http://schemas.openxmlformats.org/wordprocessingml/2006/main" xmlns:w14="http://schemas.microsoft.com/office/word/2010/wordml" xmlns:w15="http://schemas.microsoft.com/office/word/2012/wordml" xmlns:w16cex="http://schemas.microsoft.com/office/word/2018/wordml/cex" xmlns:w16cid="http://schemas.microsoft.com/office/word/2016/wordml/cid" xmlns:w16="http://schemas.microsoft.com/office/word/2018/wordml" xmlns:w16sdtdh="http://schemas.microsoft.com/office/word/2020/wordml/sdtdatahash" xmlns:w16se="http://schemas.microsoft.com/office/word/2015/wordml/symex" xmlns:wpg="http://schemas.microsoft.com/office/word/2010/wordprocessingGroup" xmlns:wpi="http://schemas.microsoft.com/office/word/2010/wordprocessingInk" xmlns:wne="http://schemas.microsoft.com/office/word/2006/wordml" xmlns:wps="http://schemas.microsoft.com/office/word/2010/wordprocessingShape" mc:Ignorable="w14 w15 w16se w16cid w16 w16cex w16sdtdh wp14">
+  <w:abstractNum w:abstractNumId="0" w15:restartNumberingAfterBreak="0">
+    <w:nsid w:val="39C331BD"/>
+    <w:multiLevelType w:val="hybridMultilevel"/>
+    <w:tmpl w:val="29F2B7FC"/>
+    <w:lvl w:ilvl="0" w:tplc="5E66010A">
+      <w:start w:val="1"/>
+      <w:numFmt w:val="bullet"/>
+      <w:lvlText w:val="-"/>
+      <w:lvlJc w:val="left"/>
+      <w:pPr>
+        <w:ind w:left="720" w:hanging="360"/>
+      </w:pPr>
+      <w:rPr>
+        <w:rFonts w:ascii="Calibri" w:eastAsiaTheme="minorHAnsi" w:hAnsi="Calibri" w:cs="Calibri" w:hint="default"/>
+      </w:rPr>
+    </w:lvl>
+    <w:lvl w:ilvl="1" w:tplc="04090003" w:tentative="1">
+      <w:start w:val="1"/>
+      <w:numFmt w:val="bullet"/>
+      <w:lvlText w:val="o"/>
+      <w:lvlJc w:val="left"/>
+      <w:pPr>
+        <w:ind w:left="1440" w:hanging="360"/>
+      </w:pPr>
+      <w:rPr>
+        <w:rFonts w:ascii="Courier New" w:hAnsi="Courier New" w:cs="Courier New" w:hint="default"/>
+      </w:rPr>
+    </w:lvl>
+    <w:lvl w:ilvl="2" w:tplc="04090005" w:tentative="1">
+      <w:start w:val="1"/>
+      <w:numFmt w:val="bullet"/>
+      <w:lvlText w:val=""/>
+      <w:lvlJc w:val="left"/>
+      <w:pPr>
+        <w:ind w:left="2160" w:hanging="360"/>
+      </w:pPr>
+      <w:rPr>
+        <w:rFonts w:ascii="Wingdings" w:hAnsi="Wingdings" w:hint="default"/>
+      </w:rPr>
+    </w:lvl>
+    <w:lvl w:ilvl="3" w:tplc="04090001" w:tentative="1">
+      <w:start w:val="1"/>
+      <w:numFmt w:val="bullet"/>
+      <w:lvlText w:val=""/>
+      <w:lvlJc w:val="left"/>
+      <w:pPr>
+        <w:ind w:left="2880" w:hanging="360"/>
+      </w:pPr>
+      <w:rPr>
+        <w:rFonts w:ascii="Symbol" w:hAnsi="Symbol" w:hint="default"/>
+      </w:rPr>
+    </w:lvl>
+    <w:lvl w:ilvl="4" w:tplc="04090003" w:tentative="1">
+      <w:start w:val="1"/>
+      <w:numFmt w:val="bullet"/>
+      <w:lvlText w:val="o"/>
+      <w:lvlJc w:val="left"/>
+      <w:pPr>
+        <w:ind w:left="3600" w:hanging="360"/>
+      </w:pPr>
+      <w:rPr>
+        <w:rFonts w:ascii="Courier New" w:hAnsi="Courier New" w:cs="Courier New" w:hint="default"/>
+      </w:rPr>
+    </w:lvl>
+    <w:lvl w:ilvl="5" w:tplc="04090005" w:tentative="1">
+      <w:start w:val="1"/>
+      <w:numFmt w:val="bullet"/>
+      <w:lvlText w:val=""/>
+      <w:lvlJc w:val="left"/>
+      <w:pPr>
+        <w:ind w:left="4320" w:hanging="360"/>
+      </w:pPr>
+      <w:rPr>
+        <w:rFonts w:ascii="Wingdings" w:hAnsi="Wingdings" w:hint="default"/>
+      </w:rPr>
+    </w:lvl>
+    <w:lvl w:ilvl="6" w:tplc="04090001" w:tentative="1">
+      <w:start w:val="1"/>
+      <w:numFmt w:val="bullet"/>
+      <w:lvlText w:val=""/>
+      <w:lvlJc w:val="left"/>
+      <w:pPr>
+        <w:ind w:left="5040" w:hanging="360"/>
+      </w:pPr>
+      <w:rPr>
+        <w:rFonts w:ascii="Symbol" w:hAnsi="Symbol" w:hint="default"/>
+      </w:rPr>
+    </w:lvl>
+    <w:lvl w:ilvl="7" w:tplc="04090003" w:tentative="1">
+      <w:start w:val="1"/>
+      <w:numFmt w:val="bullet"/>
+      <w:lvlText w:val="o"/>
+      <w:lvlJc w:val="left"/>
+      <w:pPr>
+        <w:ind w:left="5760" w:hanging="360"/>
+      </w:pPr>
+      <w:rPr>
+        <w:rFonts w:ascii="Courier New" w:hAnsi="Courier New" w:cs="Courier New" w:hint="default"/>
+      </w:rPr>
+    </w:lvl>
+    <w:lvl w:ilvl="8" w:tplc="04090005" w:tentative="1">
+      <w:start w:val="1"/>
+      <w:numFmt w:val="bullet"/>
+      <w:lvlText w:val=""/>
+      <w:lvlJc w:val="left"/>
+      <w:pPr>
+        <w:ind w:left="6480" w:hanging="360"/>
+      </w:pPr>
+      <w:rPr>
+        <w:rFonts w:ascii="Wingdings" w:hAnsi="Wingdings" w:hint="default"/>
+      </w:rPr>
+    </w:lvl>
+  </w:abstractNum>
+  <w:num w:numId="1" w16cid:durableId="1204516098">
+    <w:abstractNumId w:val="0"/>
+  </w:num>
+</w:numbering>
 </file>
 
 <file path=word/styles.xml><?xml version="1.0" encoding="utf-8"?>
@@ -664,6 +2482,17 @@
     <w:semiHidden/>
     <w:unhideWhenUsed/>
   </w:style>
+  <w:style w:type="paragraph" w:styleId="ListParagraph">
+    <w:name w:val="List Paragraph"/>
+    <w:basedOn w:val="Normal"/>
+    <w:uiPriority w:val="34"/>
+    <w:qFormat/>
+    <w:rsid w:val="00412276"/>
+    <w:pPr>
+      <w:ind w:left="720"/>
+      <w:contextualSpacing/>
+    </w:pPr>
+  </w:style>
 </w:styles>
 </file>
 

</xml_diff>